<commit_message>
Aún se muestra la informacion
Aún se muestra la informacion. Se debe alinear para que no salga la data.
</commit_message>
<xml_diff>
--- a/Alumno/Clase18/apoyo.docx
+++ b/Alumno/Clase18/apoyo.docx
@@ -797,7 +797,31 @@
       <w:bookmarkStart w:id="0" w:name="_GoBack"/>
       <w:bookmarkEnd w:id="0"/>
     </w:p>
-    <w:p/>
+    <w:p>
+      <w:proofErr w:type="spellStart"/>
+      <w:r>
+        <w:t>Npm</w:t>
+      </w:r>
+      <w:proofErr w:type="spellEnd"/>
+      <w:r>
+        <w:t xml:space="preserve"> i</w:t>
+      </w:r>
+    </w:p>
+    <w:p>
+      <w:proofErr w:type="spellStart"/>
+      <w:r>
+        <w:t>Npm</w:t>
+      </w:r>
+      <w:proofErr w:type="spellEnd"/>
+      <w:r>
+        <w:t xml:space="preserve"> run </w:t>
+      </w:r>
+      <w:proofErr w:type="spellStart"/>
+      <w:r>
+        <w:t>start</w:t>
+      </w:r>
+      <w:proofErr w:type="spellEnd"/>
+    </w:p>
     <w:sectPr>
       <w:pgSz w:w="11906" w:h="16838"/>
       <w:pgMar w:top="1417" w:right="1701" w:bottom="1417" w:left="1701" w:header="708" w:footer="708" w:gutter="0"/>

</xml_diff>